<commit_message>
Started production phase of game.
</commit_message>
<xml_diff>
--- a/Assets/Documents/FDA 304 Reference List.docx
+++ b/Assets/Documents/FDA 304 Reference List.docx
@@ -61,7 +61,50 @@
         <w:t>Production.</w:t>
       </w:r>
     </w:p>
-    <w:p/>
+    <w:p>
+      <w:r>
+        <w:t>Kenny Isometric.</w:t>
+      </w:r>
+    </w:p>
+    <w:p>
+      <w:r>
+        <w:t xml:space="preserve">Isometric Landscape: </w:t>
+      </w:r>
+      <w:hyperlink r:id="rId4" w:history="1">
+        <w:r>
+          <w:rPr>
+            <w:rStyle w:val="Hyperlink"/>
+          </w:rPr>
+          <w:t>https://www.kenney.nl/assets/isometric-landscape</w:t>
+        </w:r>
+      </w:hyperlink>
+    </w:p>
+    <w:p>
+      <w:r>
+        <w:t xml:space="preserve">Isometric City: </w:t>
+      </w:r>
+      <w:hyperlink r:id="rId5" w:history="1">
+        <w:r>
+          <w:rPr>
+            <w:rStyle w:val="Hyperlink"/>
+          </w:rPr>
+          <w:t>https://www.kenney.nl/assets/isometric-city</w:t>
+        </w:r>
+      </w:hyperlink>
+    </w:p>
+    <w:p>
+      <w:r>
+        <w:t xml:space="preserve">Isometric Buildings: </w:t>
+      </w:r>
+      <w:hyperlink r:id="rId6" w:history="1">
+        <w:r>
+          <w:rPr>
+            <w:rStyle w:val="Hyperlink"/>
+          </w:rPr>
+          <w:t>https://www.kenney.nl/assets/isometric-buildings</w:t>
+        </w:r>
+      </w:hyperlink>
+    </w:p>
     <w:p/>
     <w:p>
       <w:pPr>
@@ -575,6 +618,29 @@
       <w:szCs w:val="32"/>
     </w:rPr>
   </w:style>
+  <w:style w:type="character" w:styleId="Hyperlink">
+    <w:name w:val="Hyperlink"/>
+    <w:basedOn w:val="DefaultParagraphFont"/>
+    <w:uiPriority w:val="99"/>
+    <w:unhideWhenUsed/>
+    <w:rsid w:val="00FA5167"/>
+    <w:rPr>
+      <w:color w:val="0563C1" w:themeColor="hyperlink"/>
+      <w:u w:val="single"/>
+    </w:rPr>
+  </w:style>
+  <w:style w:type="character" w:styleId="UnresolvedMention">
+    <w:name w:val="Unresolved Mention"/>
+    <w:basedOn w:val="DefaultParagraphFont"/>
+    <w:uiPriority w:val="99"/>
+    <w:semiHidden/>
+    <w:unhideWhenUsed/>
+    <w:rsid w:val="00FA5167"/>
+    <w:rPr>
+      <w:color w:val="605E5C"/>
+      <w:shd w:val="clear" w:color="auto" w:fill="E1DFDD"/>
+    </w:rPr>
+  </w:style>
 </w:styles>
 </file>
 

</xml_diff>

<commit_message>
Added tiles and player art.
</commit_message>
<xml_diff>
--- a/Assets/Documents/FDA 304 Reference List.docx
+++ b/Assets/Documents/FDA 304 Reference List.docx
@@ -32,26 +32,55 @@
       </w:r>
       <w:proofErr w:type="spellEnd"/>
       <w:r>
-        <w:t xml:space="preserve"> (previous student project):  https://sam-cox.itch.io/polycaves</w:t>
-      </w:r>
-    </w:p>
-    <w:p>
-      <w:r>
-        <w:t>Head over Heels: https://youtu.be/Nt2nTni0z4k</w:t>
-      </w:r>
-    </w:p>
-    <w:p>
-      <w:r>
-        <w:t>Max Payne (Gameboy Advance): https://youtu.be/WOJ88WX-RWc</w:t>
-      </w:r>
+        <w:t xml:space="preserve"> (previous student project):  </w:t>
+      </w:r>
+      <w:hyperlink r:id="rId4" w:history="1">
+        <w:r>
+          <w:rPr>
+            <w:rStyle w:val="Hyperlink"/>
+          </w:rPr>
+          <w:t>https://sam-cox.itch.io/polycaves</w:t>
+        </w:r>
+      </w:hyperlink>
+    </w:p>
+    <w:p>
+      <w:r>
+        <w:t xml:space="preserve">Head over Heels: </w:t>
+      </w:r>
+      <w:hyperlink r:id="rId5" w:history="1">
+        <w:r>
+          <w:rPr>
+            <w:rStyle w:val="Hyperlink"/>
+          </w:rPr>
+          <w:t>https://youtu.be/Nt2nTni0z4k</w:t>
+        </w:r>
+      </w:hyperlink>
+    </w:p>
+    <w:p>
+      <w:r>
+        <w:t xml:space="preserve">Max Payne (Gameboy Advance): </w:t>
+      </w:r>
+      <w:hyperlink r:id="rId6" w:history="1">
+        <w:r>
+          <w:rPr>
+            <w:rStyle w:val="Hyperlink"/>
+          </w:rPr>
+          <w:t>https://youtu.be/WOJ88WX-RWc</w:t>
+        </w:r>
+      </w:hyperlink>
     </w:p>
     <w:p>
       <w:r>
         <w:t xml:space="preserve">Game Design Document: </w:t>
       </w:r>
-      <w:r>
-        <w:t>https://youtu.be/q96lz725gIw</w:t>
-      </w:r>
+      <w:hyperlink r:id="rId7" w:history="1">
+        <w:r>
+          <w:rPr>
+            <w:rStyle w:val="Hyperlink"/>
+          </w:rPr>
+          <w:t>https://youtu.be/q96lz725gIw</w:t>
+        </w:r>
+      </w:hyperlink>
     </w:p>
     <w:p>
       <w:pPr>
@@ -70,7 +99,7 @@
       <w:r>
         <w:t xml:space="preserve">Isometric Landscape: </w:t>
       </w:r>
-      <w:hyperlink r:id="rId4" w:history="1">
+      <w:hyperlink r:id="rId8" w:history="1">
         <w:r>
           <w:rPr>
             <w:rStyle w:val="Hyperlink"/>
@@ -83,7 +112,7 @@
       <w:r>
         <w:t xml:space="preserve">Isometric City: </w:t>
       </w:r>
-      <w:hyperlink r:id="rId5" w:history="1">
+      <w:hyperlink r:id="rId9" w:history="1">
         <w:r>
           <w:rPr>
             <w:rStyle w:val="Hyperlink"/>
@@ -93,10 +122,16 @@
       </w:hyperlink>
     </w:p>
     <w:p>
+      <w:pPr>
+        <w:rPr>
+          <w:color w:val="0563C1" w:themeColor="hyperlink"/>
+          <w:u w:val="single"/>
+        </w:rPr>
+      </w:pPr>
       <w:r>
         <w:t xml:space="preserve">Isometric Buildings: </w:t>
       </w:r>
-      <w:hyperlink r:id="rId6" w:history="1">
+      <w:hyperlink r:id="rId10" w:history="1">
         <w:r>
           <w:rPr>
             <w:rStyle w:val="Hyperlink"/>
@@ -104,6 +139,39 @@
           <w:t>https://www.kenney.nl/assets/isometric-buildings</w:t>
         </w:r>
       </w:hyperlink>
+    </w:p>
+    <w:p/>
+    <w:p>
+      <w:r>
+        <w:t xml:space="preserve">Isometric test character: </w:t>
+      </w:r>
+      <w:hyperlink r:id="rId11" w:history="1">
+        <w:r>
+          <w:rPr>
+            <w:rStyle w:val="Hyperlink"/>
+          </w:rPr>
+          <w:t>https://opengameart.org/content/simple-isometric-test-character</w:t>
+        </w:r>
+      </w:hyperlink>
+      <w:r>
+        <w:t>.</w:t>
+      </w:r>
+    </w:p>
+    <w:p>
+      <w:r>
+        <w:t xml:space="preserve">8-Directional Character: </w:t>
+      </w:r>
+      <w:hyperlink r:id="rId12" w:history="1">
+        <w:r>
+          <w:rPr>
+            <w:rStyle w:val="Hyperlink"/>
+          </w:rPr>
+          <w:t>https://axulart.itch.io/small-8-direction-characters</w:t>
+        </w:r>
+      </w:hyperlink>
+      <w:r>
+        <w:t>.</w:t>
+      </w:r>
     </w:p>
     <w:p/>
     <w:p>

</xml_diff>

<commit_message>
Working on player shooting.
</commit_message>
<xml_diff>
--- a/Assets/Documents/FDA 304 Reference List.docx
+++ b/Assets/Documents/FDA 304 Reference List.docx
@@ -166,8 +166,7 @@
     <w:p>
       <w:pPr>
         <w:rPr>
-          <w:color w:val="0563C1" w:themeColor="hyperlink"/>
-          <w:u w:val="single"/>
+          <w:rStyle w:val="Hyperlink"/>
         </w:rPr>
       </w:pPr>
       <w:r>
@@ -179,6 +178,45 @@
             <w:rStyle w:val="Hyperlink"/>
           </w:rPr>
           <w:t>https://www.kenney.nl/assets/isometric-buildings</w:t>
+        </w:r>
+      </w:hyperlink>
+    </w:p>
+    <w:p>
+      <w:pPr>
+        <w:rPr>
+          <w:rStyle w:val="Hyperlink"/>
+        </w:rPr>
+      </w:pPr>
+    </w:p>
+    <w:p>
+      <w:pPr>
+        <w:rPr>
+          <w:rStyle w:val="Hyperlink"/>
+        </w:rPr>
+      </w:pPr>
+      <w:r>
+        <w:rPr>
+          <w:rStyle w:val="Hyperlink"/>
+        </w:rPr>
+        <w:t>Items.</w:t>
+      </w:r>
+    </w:p>
+    <w:p>
+      <w:pPr>
+        <w:rPr>
+          <w:color w:val="0563C1" w:themeColor="hyperlink"/>
+          <w:u w:val="single"/>
+        </w:rPr>
+      </w:pPr>
+      <w:r>
+        <w:t xml:space="preserve">2D Pixel Weapons: </w:t>
+      </w:r>
+      <w:hyperlink r:id="rId10" w:history="1">
+        <w:r>
+          <w:rPr>
+            <w:rStyle w:val="Hyperlink"/>
+          </w:rPr>
+          <w:t>Pixel Art 2D Weapons Pack | OpenGameArt.org</w:t>
         </w:r>
       </w:hyperlink>
     </w:p>

</xml_diff>

<commit_message>
Added functionality to shooting script.
</commit_message>
<xml_diff>
--- a/Assets/Documents/FDA 304 Reference List.docx
+++ b/Assets/Documents/FDA 304 Reference List.docx
@@ -204,8 +204,7 @@
     <w:p>
       <w:pPr>
         <w:rPr>
-          <w:color w:val="0563C1" w:themeColor="hyperlink"/>
-          <w:u w:val="single"/>
+          <w:rStyle w:val="Hyperlink"/>
         </w:rPr>
       </w:pPr>
       <w:r>
@@ -219,6 +218,48 @@
           <w:t>Pixel Art 2D Weapons Pack | OpenGameArt.org</w:t>
         </w:r>
       </w:hyperlink>
+    </w:p>
+    <w:p>
+      <w:pPr>
+        <w:rPr>
+          <w:rStyle w:val="Hyperlink"/>
+        </w:rPr>
+      </w:pPr>
+    </w:p>
+    <w:p>
+      <w:pPr>
+        <w:rPr>
+          <w:rStyle w:val="Hyperlink"/>
+        </w:rPr>
+      </w:pPr>
+      <w:r>
+        <w:rPr>
+          <w:rStyle w:val="Hyperlink"/>
+        </w:rPr>
+        <w:t>Arrow.</w:t>
+      </w:r>
+    </w:p>
+    <w:p>
+      <w:pPr>
+        <w:rPr>
+          <w:color w:val="0563C1" w:themeColor="hyperlink"/>
+          <w:u w:val="single"/>
+        </w:rPr>
+      </w:pPr>
+      <w:r>
+        <w:rPr>
+          <w:color w:val="0563C1" w:themeColor="hyperlink"/>
+          <w:u w:val="single"/>
+        </w:rPr>
+        <w:t xml:space="preserve">Red Arrow Wikimedia: </w:t>
+      </w:r>
+      <w:r>
+        <w:rPr>
+          <w:color w:val="0563C1" w:themeColor="hyperlink"/>
+          <w:u w:val="single"/>
+        </w:rPr>
+        <w:t>https://commons.wikimedia.org/wiki/Category:Red_arrow_icons#/media/File:Arrow_symbol_-_red.png</w:t>
+      </w:r>
     </w:p>
     <w:p>
       <w:pPr>

</xml_diff>